<commit_message>
led off on project
</commit_message>
<xml_diff>
--- a/Connecting NodeMcu to WiFi network.docx
+++ b/Connecting NodeMcu to WiFi network.docx
@@ -249,512 +249,793 @@
           </w:tcPr>
           <w:p>
             <w:pPr>
-              <w:rPr>
-                <w:sz w:val="32"/>
-                <w:szCs w:val="40"/>
-              </w:rPr>
+              <w:pStyle w:val="NormalWeb"/>
             </w:pPr>
-          </w:p>
-          <w:p>
-            <w:pPr>
-              <w:rPr>
-                <w:sz w:val="32"/>
-                <w:szCs w:val="40"/>
-              </w:rPr>
-            </w:pPr>
-            <w:r>
-              <w:rPr>
-                <w:sz w:val="32"/>
-                <w:szCs w:val="40"/>
+            <w:r>
+              <w:rPr>
+                <w:rFonts w:ascii="Consolas" w:hAnsi="Consolas"/>
+                <w:color w:val="2B91AF"/>
+                <w:sz w:val="22"/>
+                <w:szCs w:val="22"/>
               </w:rPr>
               <w:t>#include&lt;ESP8266WiFi.h&gt;</w:t>
             </w:r>
-          </w:p>
-          <w:p>
-            <w:pPr>
-              <w:rPr>
-                <w:sz w:val="32"/>
-                <w:szCs w:val="40"/>
-              </w:rPr>
-            </w:pPr>
-            <w:r>
-              <w:rPr>
-                <w:sz w:val="32"/>
-                <w:szCs w:val="40"/>
-              </w:rPr>
-              <w:t>void setup()</w:t>
-            </w:r>
-          </w:p>
-          <w:p>
-            <w:pPr>
-              <w:rPr>
-                <w:sz w:val="32"/>
-                <w:szCs w:val="40"/>
-              </w:rPr>
-            </w:pPr>
-            <w:r>
-              <w:rPr>
-                <w:sz w:val="32"/>
-                <w:szCs w:val="40"/>
-              </w:rPr>
+            <w:r>
+              <w:rPr>
+                <w:rFonts w:ascii="Consolas" w:hAnsi="Consolas"/>
+                <w:color w:val="000000"/>
+                <w:sz w:val="22"/>
+                <w:szCs w:val="22"/>
+              </w:rPr>
+              <w:br/>
+            </w:r>
+            <w:r>
+              <w:rPr>
+                <w:rFonts w:ascii="Consolas" w:hAnsi="Consolas"/>
+                <w:color w:val="0000FF"/>
+                <w:sz w:val="22"/>
+                <w:szCs w:val="22"/>
+              </w:rPr>
+              <w:t>void</w:t>
+            </w:r>
+            <w:r>
+              <w:rPr>
+                <w:rFonts w:ascii="Consolas" w:hAnsi="Consolas"/>
+                <w:color w:val="000000"/>
+                <w:sz w:val="22"/>
+                <w:szCs w:val="22"/>
+              </w:rPr>
+              <w:t xml:space="preserve"> </w:t>
+            </w:r>
+            <w:r>
+              <w:rPr>
+                <w:rFonts w:ascii="Consolas" w:hAnsi="Consolas"/>
+                <w:color w:val="0000FF"/>
+                <w:sz w:val="22"/>
+                <w:szCs w:val="22"/>
+              </w:rPr>
+              <w:t>setup</w:t>
+            </w:r>
+            <w:r>
+              <w:rPr>
+                <w:rFonts w:ascii="Consolas" w:hAnsi="Consolas"/>
+                <w:color w:val="000000"/>
+                <w:sz w:val="22"/>
+                <w:szCs w:val="22"/>
+              </w:rPr>
+              <w:t>()</w:t>
+            </w:r>
+            <w:r>
+              <w:rPr>
+                <w:rFonts w:ascii="Consolas" w:hAnsi="Consolas"/>
+                <w:color w:val="000000"/>
+                <w:sz w:val="22"/>
+                <w:szCs w:val="22"/>
+              </w:rPr>
+              <w:br/>
               <w:t>{</w:t>
             </w:r>
-          </w:p>
-          <w:p>
-            <w:pPr>
-              <w:rPr>
-                <w:sz w:val="32"/>
-                <w:szCs w:val="40"/>
-              </w:rPr>
-            </w:pPr>
+            <w:r>
+              <w:rPr>
+                <w:rFonts w:ascii="Consolas" w:hAnsi="Consolas"/>
+                <w:color w:val="000000"/>
+                <w:sz w:val="22"/>
+                <w:szCs w:val="22"/>
+              </w:rPr>
+              <w:br/>
+            </w:r>
             <w:proofErr w:type="spellStart"/>
             <w:r>
               <w:rPr>
-                <w:sz w:val="32"/>
-                <w:szCs w:val="40"/>
-              </w:rPr>
-              <w:t>Serial.begin</w:t>
+                <w:rFonts w:ascii="Consolas" w:hAnsi="Consolas"/>
+                <w:color w:val="0000FF"/>
+                <w:sz w:val="22"/>
+                <w:szCs w:val="22"/>
+              </w:rPr>
+              <w:t>Serial</w:t>
+            </w:r>
+            <w:r>
+              <w:rPr>
+                <w:rFonts w:ascii="Consolas" w:hAnsi="Consolas"/>
+                <w:color w:val="000000"/>
+                <w:sz w:val="22"/>
+                <w:szCs w:val="22"/>
+              </w:rPr>
+              <w:t>.</w:t>
+            </w:r>
+            <w:r>
+              <w:rPr>
+                <w:rFonts w:ascii="Consolas" w:hAnsi="Consolas"/>
+                <w:color w:val="0000FF"/>
+                <w:sz w:val="22"/>
+                <w:szCs w:val="22"/>
+              </w:rPr>
+              <w:t>begin</w:t>
             </w:r>
             <w:proofErr w:type="spellEnd"/>
             <w:r>
               <w:rPr>
-                <w:sz w:val="32"/>
-                <w:szCs w:val="40"/>
+                <w:rFonts w:ascii="Consolas" w:hAnsi="Consolas"/>
+                <w:color w:val="000000"/>
+                <w:sz w:val="22"/>
+                <w:szCs w:val="22"/>
               </w:rPr>
               <w:t>(9600);</w:t>
             </w:r>
-          </w:p>
-          <w:p>
-            <w:pPr>
-              <w:rPr>
-                <w:sz w:val="32"/>
-                <w:szCs w:val="40"/>
-              </w:rPr>
-            </w:pPr>
+            <w:r>
+              <w:rPr>
+                <w:rFonts w:ascii="Consolas" w:hAnsi="Consolas"/>
+                <w:color w:val="000000"/>
+                <w:sz w:val="22"/>
+                <w:szCs w:val="22"/>
+              </w:rPr>
+              <w:br/>
+            </w:r>
             <w:proofErr w:type="spellStart"/>
             <w:r>
               <w:rPr>
-                <w:sz w:val="32"/>
-                <w:szCs w:val="40"/>
+                <w:rFonts w:ascii="Consolas" w:hAnsi="Consolas"/>
+                <w:color w:val="0000FF"/>
+                <w:sz w:val="22"/>
+                <w:szCs w:val="22"/>
+              </w:rPr>
+              <w:t>WiFi</w:t>
+            </w:r>
+            <w:r>
+              <w:rPr>
+                <w:rFonts w:ascii="Consolas" w:hAnsi="Consolas"/>
+                <w:color w:val="000000"/>
+                <w:sz w:val="22"/>
+                <w:szCs w:val="22"/>
+              </w:rPr>
+              <w:t>.</w:t>
+            </w:r>
+            <w:r>
+              <w:rPr>
+                <w:rFonts w:ascii="Consolas" w:hAnsi="Consolas"/>
+                <w:color w:val="0000FF"/>
+                <w:sz w:val="22"/>
+                <w:szCs w:val="22"/>
+              </w:rPr>
+              <w:t>begin</w:t>
+            </w:r>
+            <w:proofErr w:type="spellEnd"/>
+            <w:r>
+              <w:rPr>
+                <w:rFonts w:ascii="Consolas" w:hAnsi="Consolas"/>
+                <w:color w:val="000000"/>
+                <w:sz w:val="22"/>
+                <w:szCs w:val="22"/>
+              </w:rPr>
+              <w:t>(</w:t>
+            </w:r>
+            <w:r>
+              <w:rPr>
+                <w:rFonts w:ascii="Consolas" w:hAnsi="Consolas"/>
+                <w:color w:val="A31515"/>
+                <w:sz w:val="22"/>
+                <w:szCs w:val="22"/>
+              </w:rPr>
+              <w:t>"Redmi note"</w:t>
+            </w:r>
+            <w:r>
+              <w:rPr>
+                <w:rFonts w:ascii="Consolas" w:hAnsi="Consolas"/>
+                <w:color w:val="000000"/>
+                <w:sz w:val="22"/>
+                <w:szCs w:val="22"/>
+              </w:rPr>
+              <w:t xml:space="preserve">, </w:t>
+            </w:r>
+            <w:r>
+              <w:rPr>
+                <w:rFonts w:ascii="Consolas" w:hAnsi="Consolas"/>
+                <w:color w:val="A31515"/>
+                <w:sz w:val="22"/>
+                <w:szCs w:val="22"/>
+              </w:rPr>
+              <w:t>"123456789"</w:t>
+            </w:r>
+            <w:r>
+              <w:rPr>
+                <w:rFonts w:ascii="Consolas" w:hAnsi="Consolas"/>
+                <w:color w:val="000000"/>
+                <w:sz w:val="22"/>
+                <w:szCs w:val="22"/>
+              </w:rPr>
+              <w:t>);</w:t>
+            </w:r>
+            <w:r>
+              <w:rPr>
+                <w:rStyle w:val="apple-tab-span"/>
+                <w:rFonts w:ascii="Consolas" w:hAnsi="Consolas"/>
+                <w:color w:val="000000"/>
+                <w:sz w:val="22"/>
+                <w:szCs w:val="22"/>
+              </w:rPr>
+              <w:tab/>
+            </w:r>
+            <w:r>
+              <w:rPr>
+                <w:rFonts w:ascii="Consolas" w:hAnsi="Consolas"/>
+                <w:color w:val="000000"/>
+                <w:sz w:val="22"/>
+                <w:szCs w:val="22"/>
+              </w:rPr>
+              <w:br/>
+              <w:t xml:space="preserve"> </w:t>
+            </w:r>
+            <w:r>
+              <w:rPr>
+                <w:rFonts w:ascii="Consolas" w:hAnsi="Consolas"/>
+                <w:color w:val="000000"/>
+                <w:sz w:val="22"/>
+                <w:szCs w:val="22"/>
+              </w:rPr>
+              <w:br/>
+            </w:r>
+            <w:r>
+              <w:rPr>
+                <w:rFonts w:ascii="Consolas" w:hAnsi="Consolas"/>
+                <w:color w:val="008000"/>
+                <w:sz w:val="22"/>
+                <w:szCs w:val="22"/>
+              </w:rPr>
+              <w:t>//</w:t>
+            </w:r>
+            <w:proofErr w:type="spellStart"/>
+            <w:r>
+              <w:rPr>
+                <w:rFonts w:ascii="Consolas" w:hAnsi="Consolas"/>
+                <w:color w:val="008000"/>
+                <w:sz w:val="22"/>
+                <w:szCs w:val="22"/>
               </w:rPr>
               <w:t>WiFi.begin</w:t>
             </w:r>
             <w:proofErr w:type="spellEnd"/>
             <w:r>
               <w:rPr>
-                <w:sz w:val="32"/>
-                <w:szCs w:val="40"/>
-              </w:rPr>
-              <w:t>("Redmi note", "123456789");</w:t>
-            </w:r>
-            <w:r>
-              <w:rPr>
-                <w:sz w:val="32"/>
-                <w:szCs w:val="40"/>
-              </w:rPr>
-              <w:t xml:space="preserve">    </w:t>
-            </w:r>
-          </w:p>
-          <w:p>
-            <w:pPr>
-              <w:rPr>
-                <w:sz w:val="32"/>
-                <w:szCs w:val="40"/>
-              </w:rPr>
-            </w:pPr>
-            <w:r>
-              <w:rPr>
-                <w:sz w:val="32"/>
-                <w:szCs w:val="40"/>
-              </w:rPr>
+                <w:rFonts w:ascii="Consolas" w:hAnsi="Consolas"/>
+                <w:color w:val="008000"/>
+                <w:sz w:val="22"/>
+                <w:szCs w:val="22"/>
+              </w:rPr>
+              <w:t>("</w:t>
+            </w:r>
+            <w:proofErr w:type="spellStart"/>
+            <w:r>
+              <w:rPr>
+                <w:rFonts w:ascii="Consolas" w:hAnsi="Consolas"/>
+                <w:color w:val="008000"/>
+                <w:sz w:val="22"/>
+                <w:szCs w:val="22"/>
+              </w:rPr>
+              <w:t>WiFi</w:t>
+            </w:r>
+            <w:proofErr w:type="spellEnd"/>
+            <w:r>
+              <w:rPr>
+                <w:rFonts w:ascii="Consolas" w:hAnsi="Consolas"/>
+                <w:color w:val="008000"/>
+                <w:sz w:val="22"/>
+                <w:szCs w:val="22"/>
+              </w:rPr>
+              <w:t xml:space="preserve"> name", "password");</w:t>
+            </w:r>
+            <w:r>
+              <w:rPr>
+                <w:rFonts w:ascii="Consolas" w:hAnsi="Consolas"/>
+                <w:color w:val="000000"/>
+                <w:sz w:val="22"/>
+                <w:szCs w:val="22"/>
+              </w:rPr>
+              <w:br/>
               <w:t xml:space="preserve"> </w:t>
             </w:r>
-          </w:p>
-          <w:p>
-            <w:pPr>
-              <w:rPr>
-                <w:sz w:val="32"/>
-                <w:szCs w:val="40"/>
-              </w:rPr>
-            </w:pPr>
-            <w:r>
-              <w:rPr>
-                <w:sz w:val="32"/>
-                <w:szCs w:val="40"/>
-              </w:rPr>
-              <w:t>//</w:t>
+            <w:r>
+              <w:rPr>
+                <w:rFonts w:ascii="Consolas" w:hAnsi="Consolas"/>
+                <w:color w:val="000000"/>
+                <w:sz w:val="22"/>
+                <w:szCs w:val="22"/>
+              </w:rPr>
+              <w:br/>
+              <w:t xml:space="preserve">  </w:t>
+            </w:r>
+            <w:r>
+              <w:rPr>
+                <w:rFonts w:ascii="Consolas" w:hAnsi="Consolas"/>
+                <w:color w:val="0000FF"/>
+                <w:sz w:val="22"/>
+                <w:szCs w:val="22"/>
+              </w:rPr>
+              <w:t>while</w:t>
+            </w:r>
+            <w:r>
+              <w:rPr>
+                <w:rFonts w:ascii="Consolas" w:hAnsi="Consolas"/>
+                <w:color w:val="000000"/>
+                <w:sz w:val="22"/>
+                <w:szCs w:val="22"/>
+              </w:rPr>
+              <w:t>(</w:t>
             </w:r>
             <w:proofErr w:type="spellStart"/>
             <w:r>
               <w:rPr>
-                <w:sz w:val="32"/>
-                <w:szCs w:val="40"/>
-              </w:rPr>
-              <w:t>WiFi.begin</w:t>
+                <w:rFonts w:ascii="Consolas" w:hAnsi="Consolas"/>
+                <w:color w:val="0000FF"/>
+                <w:sz w:val="22"/>
+                <w:szCs w:val="22"/>
+              </w:rPr>
+              <w:t>WiFi</w:t>
+            </w:r>
+            <w:r>
+              <w:rPr>
+                <w:rFonts w:ascii="Consolas" w:hAnsi="Consolas"/>
+                <w:color w:val="000000"/>
+                <w:sz w:val="22"/>
+                <w:szCs w:val="22"/>
+              </w:rPr>
+              <w:t>.status</w:t>
             </w:r>
             <w:proofErr w:type="spellEnd"/>
             <w:r>
               <w:rPr>
-                <w:sz w:val="32"/>
-                <w:szCs w:val="40"/>
-              </w:rPr>
-              <w:t>(“</w:t>
+                <w:rFonts w:ascii="Consolas" w:hAnsi="Consolas"/>
+                <w:color w:val="000000"/>
+                <w:sz w:val="22"/>
+                <w:szCs w:val="22"/>
+              </w:rPr>
+              <w:t>()!= WL_CONNECTED)</w:t>
+            </w:r>
+            <w:r>
+              <w:rPr>
+                <w:rFonts w:ascii="Consolas" w:hAnsi="Consolas"/>
+                <w:color w:val="000000"/>
+                <w:sz w:val="22"/>
+                <w:szCs w:val="22"/>
+              </w:rPr>
+              <w:br/>
+              <w:t>  {</w:t>
+            </w:r>
+            <w:r>
+              <w:rPr>
+                <w:rFonts w:ascii="Consolas" w:hAnsi="Consolas"/>
+                <w:color w:val="000000"/>
+                <w:sz w:val="22"/>
+                <w:szCs w:val="22"/>
+              </w:rPr>
+              <w:br/>
+              <w:t xml:space="preserve">    </w:t>
             </w:r>
             <w:proofErr w:type="spellStart"/>
             <w:r>
               <w:rPr>
-                <w:sz w:val="32"/>
-                <w:szCs w:val="40"/>
+                <w:rFonts w:ascii="Consolas" w:hAnsi="Consolas"/>
+                <w:color w:val="0000FF"/>
+                <w:sz w:val="22"/>
+                <w:szCs w:val="22"/>
+              </w:rPr>
+              <w:t>Serial</w:t>
+            </w:r>
+            <w:r>
+              <w:rPr>
+                <w:rFonts w:ascii="Consolas" w:hAnsi="Consolas"/>
+                <w:color w:val="000000"/>
+                <w:sz w:val="22"/>
+                <w:szCs w:val="22"/>
+              </w:rPr>
+              <w:t>.</w:t>
+            </w:r>
+            <w:r>
+              <w:rPr>
+                <w:rFonts w:ascii="Consolas" w:hAnsi="Consolas"/>
+                <w:color w:val="0000FF"/>
+                <w:sz w:val="22"/>
+                <w:szCs w:val="22"/>
+              </w:rPr>
+              <w:t>print</w:t>
+            </w:r>
+            <w:proofErr w:type="spellEnd"/>
+            <w:r>
+              <w:rPr>
+                <w:rFonts w:ascii="Consolas" w:hAnsi="Consolas"/>
+                <w:color w:val="000000"/>
+                <w:sz w:val="22"/>
+                <w:szCs w:val="22"/>
+              </w:rPr>
+              <w:t>(</w:t>
+            </w:r>
+            <w:r>
+              <w:rPr>
+                <w:rFonts w:ascii="Consolas" w:hAnsi="Consolas"/>
+                <w:color w:val="A31515"/>
+                <w:sz w:val="22"/>
+                <w:szCs w:val="22"/>
+              </w:rPr>
+              <w:t>".."</w:t>
+            </w:r>
+            <w:r>
+              <w:rPr>
+                <w:rFonts w:ascii="Consolas" w:hAnsi="Consolas"/>
+                <w:color w:val="000000"/>
+                <w:sz w:val="22"/>
+                <w:szCs w:val="22"/>
+              </w:rPr>
+              <w:t>);</w:t>
+            </w:r>
+            <w:r>
+              <w:rPr>
+                <w:rFonts w:ascii="Consolas" w:hAnsi="Consolas"/>
+                <w:color w:val="000000"/>
+                <w:sz w:val="22"/>
+                <w:szCs w:val="22"/>
+              </w:rPr>
+              <w:br/>
+            </w:r>
+            <w:r>
+              <w:rPr>
+                <w:rStyle w:val="apple-tab-span"/>
+                <w:rFonts w:ascii="Consolas" w:hAnsi="Consolas"/>
+                <w:color w:val="000000"/>
+                <w:sz w:val="22"/>
+                <w:szCs w:val="22"/>
+              </w:rPr>
+              <w:tab/>
+            </w:r>
+            <w:r>
+              <w:rPr>
+                <w:rFonts w:ascii="Consolas" w:hAnsi="Consolas"/>
+                <w:color w:val="0000FF"/>
+                <w:sz w:val="22"/>
+                <w:szCs w:val="22"/>
+              </w:rPr>
+              <w:t>delay</w:t>
+            </w:r>
+            <w:r>
+              <w:rPr>
+                <w:rFonts w:ascii="Consolas" w:hAnsi="Consolas"/>
+                <w:color w:val="000000"/>
+                <w:sz w:val="22"/>
+                <w:szCs w:val="22"/>
+              </w:rPr>
+              <w:t>(200);</w:t>
+            </w:r>
+            <w:r>
+              <w:rPr>
+                <w:rFonts w:ascii="Consolas" w:hAnsi="Consolas"/>
+                <w:color w:val="000000"/>
+                <w:sz w:val="22"/>
+                <w:szCs w:val="22"/>
+              </w:rPr>
+              <w:br/>
+              <w:t>  }</w:t>
+            </w:r>
+            <w:r>
+              <w:rPr>
+                <w:rFonts w:ascii="Consolas" w:hAnsi="Consolas"/>
+                <w:color w:val="000000"/>
+                <w:sz w:val="22"/>
+                <w:szCs w:val="22"/>
+              </w:rPr>
+              <w:br/>
+              <w:t xml:space="preserve">  </w:t>
+            </w:r>
+            <w:proofErr w:type="spellStart"/>
+            <w:r>
+              <w:rPr>
+                <w:rFonts w:ascii="Consolas" w:hAnsi="Consolas"/>
+                <w:color w:val="0000FF"/>
+                <w:sz w:val="22"/>
+                <w:szCs w:val="22"/>
+              </w:rPr>
+              <w:t>Serial</w:t>
+            </w:r>
+            <w:r>
+              <w:rPr>
+                <w:rFonts w:ascii="Consolas" w:hAnsi="Consolas"/>
+                <w:color w:val="000000"/>
+                <w:sz w:val="22"/>
+                <w:szCs w:val="22"/>
+              </w:rPr>
+              <w:t>.</w:t>
+            </w:r>
+            <w:r>
+              <w:rPr>
+                <w:rFonts w:ascii="Consolas" w:hAnsi="Consolas"/>
+                <w:color w:val="0000FF"/>
+                <w:sz w:val="22"/>
+                <w:szCs w:val="22"/>
+              </w:rPr>
+              <w:t>println</w:t>
+            </w:r>
+            <w:proofErr w:type="spellEnd"/>
+            <w:r>
+              <w:rPr>
+                <w:rFonts w:ascii="Consolas" w:hAnsi="Consolas"/>
+                <w:color w:val="000000"/>
+                <w:sz w:val="22"/>
+                <w:szCs w:val="22"/>
+              </w:rPr>
+              <w:t>();</w:t>
+            </w:r>
+            <w:r>
+              <w:rPr>
+                <w:rFonts w:ascii="Consolas" w:hAnsi="Consolas"/>
+                <w:color w:val="000000"/>
+                <w:sz w:val="22"/>
+                <w:szCs w:val="22"/>
+              </w:rPr>
+              <w:br/>
+              <w:t xml:space="preserve">  </w:t>
+            </w:r>
+            <w:proofErr w:type="spellStart"/>
+            <w:r>
+              <w:rPr>
+                <w:rFonts w:ascii="Consolas" w:hAnsi="Consolas"/>
+                <w:color w:val="0000FF"/>
+                <w:sz w:val="22"/>
+                <w:szCs w:val="22"/>
+              </w:rPr>
+              <w:t>Serial</w:t>
+            </w:r>
+            <w:r>
+              <w:rPr>
+                <w:rFonts w:ascii="Consolas" w:hAnsi="Consolas"/>
+                <w:color w:val="000000"/>
+                <w:sz w:val="22"/>
+                <w:szCs w:val="22"/>
+              </w:rPr>
+              <w:t>.</w:t>
+            </w:r>
+            <w:r>
+              <w:rPr>
+                <w:rFonts w:ascii="Consolas" w:hAnsi="Consolas"/>
+                <w:color w:val="0000FF"/>
+                <w:sz w:val="22"/>
+                <w:szCs w:val="22"/>
+              </w:rPr>
+              <w:t>println</w:t>
+            </w:r>
+            <w:proofErr w:type="spellEnd"/>
+            <w:r>
+              <w:rPr>
+                <w:rFonts w:ascii="Consolas" w:hAnsi="Consolas"/>
+                <w:color w:val="000000"/>
+                <w:sz w:val="22"/>
+                <w:szCs w:val="22"/>
+              </w:rPr>
+              <w:t>(</w:t>
+            </w:r>
+            <w:r>
+              <w:rPr>
+                <w:rFonts w:ascii="Consolas" w:hAnsi="Consolas"/>
+                <w:color w:val="A31515"/>
+                <w:sz w:val="22"/>
+                <w:szCs w:val="22"/>
+              </w:rPr>
+              <w:t>"</w:t>
+            </w:r>
+            <w:proofErr w:type="spellStart"/>
+            <w:r>
+              <w:rPr>
+                <w:rFonts w:ascii="Consolas" w:hAnsi="Consolas"/>
+                <w:color w:val="A31515"/>
+                <w:sz w:val="22"/>
+                <w:szCs w:val="22"/>
               </w:rPr>
               <w:t>WiFi</w:t>
             </w:r>
             <w:proofErr w:type="spellEnd"/>
             <w:r>
               <w:rPr>
-                <w:sz w:val="32"/>
-                <w:szCs w:val="40"/>
-              </w:rPr>
-              <w:t xml:space="preserve"> name”, “password”);</w:t>
-            </w:r>
-          </w:p>
-          <w:p>
-            <w:pPr>
-              <w:rPr>
-                <w:sz w:val="32"/>
-                <w:szCs w:val="40"/>
-              </w:rPr>
-            </w:pPr>
-          </w:p>
-          <w:p>
-            <w:pPr>
-              <w:rPr>
-                <w:sz w:val="32"/>
-                <w:szCs w:val="40"/>
-              </w:rPr>
-            </w:pPr>
-            <w:r>
-              <w:rPr>
-                <w:sz w:val="32"/>
-                <w:szCs w:val="40"/>
-              </w:rPr>
-              <w:t xml:space="preserve">  while(</w:t>
+                <w:rFonts w:ascii="Consolas" w:hAnsi="Consolas"/>
+                <w:color w:val="A31515"/>
+                <w:sz w:val="22"/>
+                <w:szCs w:val="22"/>
+              </w:rPr>
+              <w:t xml:space="preserve"> is connected"</w:t>
+            </w:r>
+            <w:r>
+              <w:rPr>
+                <w:rFonts w:ascii="Consolas" w:hAnsi="Consolas"/>
+                <w:color w:val="000000"/>
+                <w:sz w:val="22"/>
+                <w:szCs w:val="22"/>
+              </w:rPr>
+              <w:t>);</w:t>
+            </w:r>
+            <w:r>
+              <w:rPr>
+                <w:rFonts w:ascii="Consolas" w:hAnsi="Consolas"/>
+                <w:color w:val="000000"/>
+                <w:sz w:val="22"/>
+                <w:szCs w:val="22"/>
+              </w:rPr>
+              <w:br/>
+              <w:t xml:space="preserve">  </w:t>
             </w:r>
             <w:proofErr w:type="spellStart"/>
             <w:r>
               <w:rPr>
-                <w:sz w:val="32"/>
-                <w:szCs w:val="40"/>
-              </w:rPr>
-              <w:t>WiFi.status</w:t>
+                <w:rFonts w:ascii="Consolas" w:hAnsi="Consolas"/>
+                <w:color w:val="0000FF"/>
+                <w:sz w:val="22"/>
+                <w:szCs w:val="22"/>
+              </w:rPr>
+              <w:t>Serial</w:t>
+            </w:r>
+            <w:r>
+              <w:rPr>
+                <w:rFonts w:ascii="Consolas" w:hAnsi="Consolas"/>
+                <w:color w:val="000000"/>
+                <w:sz w:val="22"/>
+                <w:szCs w:val="22"/>
+              </w:rPr>
+              <w:t>.</w:t>
+            </w:r>
+            <w:r>
+              <w:rPr>
+                <w:rFonts w:ascii="Consolas" w:hAnsi="Consolas"/>
+                <w:color w:val="0000FF"/>
+                <w:sz w:val="22"/>
+                <w:szCs w:val="22"/>
+              </w:rPr>
+              <w:t>println</w:t>
             </w:r>
             <w:proofErr w:type="spellEnd"/>
             <w:r>
               <w:rPr>
-                <w:sz w:val="32"/>
-                <w:szCs w:val="40"/>
-              </w:rPr>
-              <w:t>()!= WL_CONNECTED)</w:t>
-            </w:r>
-          </w:p>
-          <w:p>
-            <w:pPr>
-              <w:rPr>
-                <w:sz w:val="32"/>
-                <w:szCs w:val="40"/>
-              </w:rPr>
-            </w:pPr>
-            <w:r>
-              <w:rPr>
-                <w:sz w:val="32"/>
-                <w:szCs w:val="40"/>
-              </w:rPr>
-              <w:t xml:space="preserve">  {</w:t>
-            </w:r>
-          </w:p>
-          <w:p>
-            <w:pPr>
-              <w:rPr>
-                <w:sz w:val="32"/>
-                <w:szCs w:val="40"/>
-              </w:rPr>
-            </w:pPr>
-            <w:r>
-              <w:rPr>
-                <w:sz w:val="32"/>
-                <w:szCs w:val="40"/>
-              </w:rPr>
-              <w:t xml:space="preserve">    </w:t>
+                <w:rFonts w:ascii="Consolas" w:hAnsi="Consolas"/>
+                <w:color w:val="000000"/>
+                <w:sz w:val="22"/>
+                <w:szCs w:val="22"/>
+              </w:rPr>
+              <w:t>(</w:t>
             </w:r>
             <w:proofErr w:type="spellStart"/>
-            <w:proofErr w:type="gramStart"/>
-            <w:r>
-              <w:rPr>
-                <w:sz w:val="32"/>
-                <w:szCs w:val="40"/>
-              </w:rPr>
-              <w:t>Serial.print</w:t>
+            <w:r>
+              <w:rPr>
+                <w:rFonts w:ascii="Consolas" w:hAnsi="Consolas"/>
+                <w:color w:val="0000FF"/>
+                <w:sz w:val="22"/>
+                <w:szCs w:val="22"/>
+              </w:rPr>
+              <w:t>WiFi</w:t>
+            </w:r>
+            <w:r>
+              <w:rPr>
+                <w:rFonts w:ascii="Consolas" w:hAnsi="Consolas"/>
+                <w:color w:val="000000"/>
+                <w:sz w:val="22"/>
+                <w:szCs w:val="22"/>
+              </w:rPr>
+              <w:t>.</w:t>
+            </w:r>
+            <w:r>
+              <w:rPr>
+                <w:rFonts w:ascii="Consolas" w:hAnsi="Consolas"/>
+                <w:color w:val="0000FF"/>
+                <w:sz w:val="22"/>
+                <w:szCs w:val="22"/>
+              </w:rPr>
+              <w:t>localIP</w:t>
             </w:r>
             <w:proofErr w:type="spellEnd"/>
             <w:r>
               <w:rPr>
-                <w:sz w:val="32"/>
-                <w:szCs w:val="40"/>
-              </w:rPr>
-              <w:t>(</w:t>
-            </w:r>
-            <w:proofErr w:type="gramEnd"/>
-            <w:r>
-              <w:rPr>
-                <w:sz w:val="32"/>
-                <w:szCs w:val="40"/>
-              </w:rPr>
-              <w:t>"..");</w:t>
-            </w:r>
-          </w:p>
-          <w:p>
-            <w:pPr>
-              <w:rPr>
-                <w:sz w:val="32"/>
-                <w:szCs w:val="40"/>
-              </w:rPr>
-            </w:pPr>
-            <w:r>
-              <w:rPr>
-                <w:sz w:val="32"/>
-                <w:szCs w:val="40"/>
-              </w:rPr>
-              <w:t xml:space="preserve">    delay(200);</w:t>
-            </w:r>
-          </w:p>
-          <w:p>
-            <w:pPr>
-              <w:rPr>
-                <w:sz w:val="32"/>
-                <w:szCs w:val="40"/>
-              </w:rPr>
-            </w:pPr>
-            <w:r>
-              <w:rPr>
-                <w:sz w:val="32"/>
-                <w:szCs w:val="40"/>
-              </w:rPr>
-              <w:t xml:space="preserve">  }</w:t>
-            </w:r>
-          </w:p>
-          <w:p>
-            <w:pPr>
-              <w:rPr>
-                <w:sz w:val="32"/>
-                <w:szCs w:val="40"/>
-              </w:rPr>
-            </w:pPr>
-            <w:r>
-              <w:rPr>
-                <w:sz w:val="32"/>
-                <w:szCs w:val="40"/>
-              </w:rPr>
-              <w:t xml:space="preserve">  </w:t>
-            </w:r>
-            <w:proofErr w:type="spellStart"/>
-            <w:r>
-              <w:rPr>
-                <w:sz w:val="32"/>
-                <w:szCs w:val="40"/>
-              </w:rPr>
-              <w:t>Serial.println</w:t>
-            </w:r>
-            <w:proofErr w:type="spellEnd"/>
-            <w:r>
-              <w:rPr>
-                <w:sz w:val="32"/>
-                <w:szCs w:val="40"/>
-              </w:rPr>
-              <w:t>();</w:t>
-            </w:r>
-          </w:p>
-          <w:p>
-            <w:pPr>
-              <w:rPr>
-                <w:sz w:val="32"/>
-                <w:szCs w:val="40"/>
-              </w:rPr>
-            </w:pPr>
-            <w:r>
-              <w:rPr>
-                <w:sz w:val="32"/>
-                <w:szCs w:val="40"/>
-              </w:rPr>
-              <w:lastRenderedPageBreak/>
-              <w:t xml:space="preserve">  </w:t>
-            </w:r>
-            <w:proofErr w:type="spellStart"/>
-            <w:r>
-              <w:rPr>
-                <w:sz w:val="32"/>
-                <w:szCs w:val="40"/>
-              </w:rPr>
-              <w:t>Serial.println</w:t>
-            </w:r>
-            <w:proofErr w:type="spellEnd"/>
-            <w:r>
-              <w:rPr>
-                <w:sz w:val="32"/>
-                <w:szCs w:val="40"/>
-              </w:rPr>
-              <w:t>("</w:t>
-            </w:r>
-            <w:proofErr w:type="spellStart"/>
-            <w:r>
-              <w:rPr>
-                <w:sz w:val="32"/>
-                <w:szCs w:val="40"/>
-              </w:rPr>
-              <w:t>WiFi</w:t>
-            </w:r>
-            <w:proofErr w:type="spellEnd"/>
-            <w:r>
-              <w:rPr>
-                <w:sz w:val="32"/>
-                <w:szCs w:val="40"/>
-              </w:rPr>
-              <w:t xml:space="preserve"> is connected");</w:t>
-            </w:r>
-          </w:p>
-          <w:p>
-            <w:pPr>
-              <w:rPr>
-                <w:sz w:val="32"/>
-                <w:szCs w:val="40"/>
-              </w:rPr>
-            </w:pPr>
-            <w:r>
-              <w:rPr>
-                <w:sz w:val="32"/>
-                <w:szCs w:val="40"/>
-              </w:rPr>
-              <w:t xml:space="preserve">  </w:t>
-            </w:r>
-            <w:proofErr w:type="spellStart"/>
-            <w:r>
-              <w:rPr>
-                <w:sz w:val="32"/>
-                <w:szCs w:val="40"/>
-              </w:rPr>
-              <w:t>Serial.println</w:t>
-            </w:r>
-            <w:proofErr w:type="spellEnd"/>
-            <w:r>
-              <w:rPr>
-                <w:sz w:val="32"/>
-                <w:szCs w:val="40"/>
-              </w:rPr>
-              <w:t>(</w:t>
-            </w:r>
-            <w:proofErr w:type="spellStart"/>
-            <w:r>
-              <w:rPr>
-                <w:sz w:val="32"/>
-                <w:szCs w:val="40"/>
-              </w:rPr>
-              <w:t>WiFi.localIP</w:t>
-            </w:r>
-            <w:proofErr w:type="spellEnd"/>
-            <w:r>
-              <w:rPr>
-                <w:sz w:val="32"/>
-                <w:szCs w:val="40"/>
+                <w:rFonts w:ascii="Consolas" w:hAnsi="Consolas"/>
+                <w:color w:val="000000"/>
+                <w:sz w:val="22"/>
+                <w:szCs w:val="22"/>
               </w:rPr>
               <w:t>());</w:t>
             </w:r>
-          </w:p>
-          <w:p>
-            <w:pPr>
-              <w:rPr>
-                <w:sz w:val="32"/>
-                <w:szCs w:val="40"/>
-              </w:rPr>
-            </w:pPr>
-            <w:r>
-              <w:rPr>
-                <w:sz w:val="32"/>
-                <w:szCs w:val="40"/>
-              </w:rPr>
+            <w:r>
+              <w:rPr>
+                <w:rFonts w:ascii="Consolas" w:hAnsi="Consolas"/>
+                <w:color w:val="000000"/>
+                <w:sz w:val="22"/>
+                <w:szCs w:val="22"/>
+              </w:rPr>
+              <w:br/>
               <w:t>}</w:t>
             </w:r>
-          </w:p>
-          <w:p>
-            <w:pPr>
-              <w:rPr>
-                <w:sz w:val="32"/>
-                <w:szCs w:val="40"/>
-              </w:rPr>
-            </w:pPr>
-          </w:p>
-          <w:p>
-            <w:pPr>
-              <w:rPr>
-                <w:sz w:val="32"/>
-                <w:szCs w:val="40"/>
-              </w:rPr>
-            </w:pPr>
-          </w:p>
-          <w:p>
-            <w:pPr>
-              <w:rPr>
-                <w:sz w:val="32"/>
-                <w:szCs w:val="40"/>
-              </w:rPr>
-            </w:pPr>
-            <w:r>
-              <w:rPr>
-                <w:sz w:val="32"/>
-                <w:szCs w:val="40"/>
-              </w:rPr>
-              <w:t>void loop()</w:t>
-            </w:r>
-          </w:p>
-          <w:p>
-            <w:pPr>
-              <w:rPr>
-                <w:sz w:val="32"/>
-                <w:szCs w:val="40"/>
-              </w:rPr>
-            </w:pPr>
-            <w:r>
-              <w:rPr>
-                <w:sz w:val="32"/>
-                <w:szCs w:val="40"/>
-              </w:rPr>
+            <w:r>
+              <w:rPr>
+                <w:rFonts w:ascii="Consolas" w:hAnsi="Consolas"/>
+                <w:color w:val="000000"/>
+                <w:sz w:val="22"/>
+                <w:szCs w:val="22"/>
+              </w:rPr>
+              <w:br/>
+              <w:t xml:space="preserve"> </w:t>
+            </w:r>
+            <w:r>
+              <w:rPr>
+                <w:rFonts w:ascii="Consolas" w:hAnsi="Consolas"/>
+                <w:color w:val="000000"/>
+                <w:sz w:val="22"/>
+                <w:szCs w:val="22"/>
+              </w:rPr>
+              <w:br/>
+              <w:t xml:space="preserve"> </w:t>
+            </w:r>
+            <w:r>
+              <w:rPr>
+                <w:rFonts w:ascii="Consolas" w:hAnsi="Consolas"/>
+                <w:color w:val="000000"/>
+                <w:sz w:val="22"/>
+                <w:szCs w:val="22"/>
+              </w:rPr>
+              <w:br/>
+            </w:r>
+            <w:r>
+              <w:rPr>
+                <w:rFonts w:ascii="Consolas" w:hAnsi="Consolas"/>
+                <w:color w:val="0000FF"/>
+                <w:sz w:val="22"/>
+                <w:szCs w:val="22"/>
+              </w:rPr>
+              <w:t>void</w:t>
+            </w:r>
+            <w:r>
+              <w:rPr>
+                <w:rFonts w:ascii="Consolas" w:hAnsi="Consolas"/>
+                <w:color w:val="000000"/>
+                <w:sz w:val="22"/>
+                <w:szCs w:val="22"/>
+              </w:rPr>
+              <w:t xml:space="preserve"> </w:t>
+            </w:r>
+            <w:r>
+              <w:rPr>
+                <w:rFonts w:ascii="Consolas" w:hAnsi="Consolas"/>
+                <w:color w:val="0000FF"/>
+                <w:sz w:val="22"/>
+                <w:szCs w:val="22"/>
+              </w:rPr>
+              <w:t>loop</w:t>
+            </w:r>
+            <w:r>
+              <w:rPr>
+                <w:rFonts w:ascii="Consolas" w:hAnsi="Consolas"/>
+                <w:color w:val="000000"/>
+                <w:sz w:val="22"/>
+                <w:szCs w:val="22"/>
+              </w:rPr>
+              <w:t>()</w:t>
+            </w:r>
+            <w:r>
+              <w:rPr>
+                <w:rFonts w:ascii="Consolas" w:hAnsi="Consolas"/>
+                <w:color w:val="000000"/>
+                <w:sz w:val="22"/>
+                <w:szCs w:val="22"/>
+              </w:rPr>
+              <w:br/>
               <w:t>{</w:t>
             </w:r>
-          </w:p>
-          <w:p>
-            <w:pPr>
-              <w:rPr>
-                <w:sz w:val="32"/>
-                <w:szCs w:val="40"/>
-              </w:rPr>
-            </w:pPr>
-            <w:r>
-              <w:rPr>
-                <w:sz w:val="32"/>
-                <w:szCs w:val="40"/>
-              </w:rPr>
-              <w:t xml:space="preserve">  </w:t>
-            </w:r>
-          </w:p>
-          <w:p>
-            <w:pPr>
-              <w:rPr>
-                <w:sz w:val="32"/>
-                <w:szCs w:val="40"/>
-              </w:rPr>
-            </w:pPr>
-            <w:r>
-              <w:rPr>
-                <w:sz w:val="32"/>
-                <w:szCs w:val="40"/>
-              </w:rPr>
+            <w:r>
+              <w:rPr>
+                <w:rFonts w:ascii="Consolas" w:hAnsi="Consolas"/>
+                <w:color w:val="000000"/>
+                <w:sz w:val="22"/>
+                <w:szCs w:val="22"/>
+              </w:rPr>
+              <w:br/>
+              <w:t xml:space="preserve"> </w:t>
+            </w:r>
+            <w:r>
+              <w:rPr>
+                <w:rFonts w:ascii="Consolas" w:hAnsi="Consolas"/>
+                <w:color w:val="000000"/>
+                <w:sz w:val="22"/>
+                <w:szCs w:val="22"/>
+              </w:rPr>
+              <w:br/>
               <w:t>}</w:t>
             </w:r>
           </w:p>
@@ -798,8 +1079,6 @@
         </w:rPr>
         <w:t>u</w:t>
       </w:r>
-      <w:bookmarkStart w:id="0" w:name="_GoBack"/>
-      <w:bookmarkEnd w:id="0"/>
       <w:r>
         <w:rPr>
           <w:sz w:val="32"/>
@@ -815,6 +1094,7 @@
           <w:szCs w:val="40"/>
         </w:rPr>
       </w:pPr>
+      <w:bookmarkStart w:id="0" w:name="_GoBack"/>
       <w:r>
         <w:rPr>
           <w:noProof/>
@@ -862,14 +1142,46 @@
           </wp:inline>
         </w:drawing>
       </w:r>
-    </w:p>
-    <w:p>
-      <w:pPr>
-        <w:rPr>
-          <w:sz w:val="32"/>
-          <w:szCs w:val="40"/>
-        </w:rPr>
-      </w:pPr>
+      <w:bookmarkEnd w:id="0"/>
+    </w:p>
+    <w:p>
+      <w:pPr>
+        <w:rPr>
+          <w:sz w:val="32"/>
+          <w:szCs w:val="40"/>
+        </w:rPr>
+      </w:pPr>
+    </w:p>
+    <w:p>
+      <w:pPr>
+        <w:rPr>
+          <w:sz w:val="32"/>
+          <w:szCs w:val="40"/>
+        </w:rPr>
+      </w:pPr>
+      <w:r>
+        <w:rPr>
+          <w:sz w:val="32"/>
+          <w:szCs w:val="40"/>
+        </w:rPr>
+        <w:t xml:space="preserve">That means the NodeMcu8266 is connected to the </w:t>
+      </w:r>
+      <w:proofErr w:type="spellStart"/>
+      <w:r>
+        <w:rPr>
+          <w:sz w:val="32"/>
+          <w:szCs w:val="40"/>
+        </w:rPr>
+        <w:t>wifi</w:t>
+      </w:r>
+      <w:proofErr w:type="spellEnd"/>
+      <w:r>
+        <w:rPr>
+          <w:sz w:val="32"/>
+          <w:szCs w:val="40"/>
+        </w:rPr>
+        <w:t xml:space="preserve"> network</w:t>
+      </w:r>
     </w:p>
     <w:p>
       <w:pPr>
@@ -1789,6 +2101,26 @@
       </w:tblBorders>
     </w:tblPr>
   </w:style>
+  <w:style w:type="paragraph" w:styleId="NormalWeb">
+    <w:name w:val="Normal (Web)"/>
+    <w:basedOn w:val="Normal"/>
+    <w:uiPriority w:val="99"/>
+    <w:unhideWhenUsed/>
+    <w:rsid w:val="008F39EE"/>
+    <w:pPr>
+      <w:spacing w:before="100" w:beforeAutospacing="1" w:after="100" w:afterAutospacing="1" w:line="240" w:lineRule="auto"/>
+    </w:pPr>
+    <w:rPr>
+      <w:rFonts w:ascii="Times New Roman" w:eastAsia="Times New Roman" w:hAnsi="Times New Roman" w:cs="Times New Roman"/>
+      <w:sz w:val="24"/>
+      <w:szCs w:val="24"/>
+    </w:rPr>
+  </w:style>
+  <w:style w:type="character" w:customStyle="1" w:styleId="apple-tab-span">
+    <w:name w:val="apple-tab-span"/>
+    <w:basedOn w:val="DefaultParagraphFont"/>
+    <w:rsid w:val="008F39EE"/>
+  </w:style>
 </w:styles>
 </file>
 

</xml_diff>